<commit_message>
Adapted to AMLmodel_v4. Improved aml-model to code transformation document.
</commit_message>
<xml_diff>
--- a/docs/AmlmodelToCodeTransformation/Version 2017-08-05.docx
+++ b/docs/AmlmodelToCodeTransformation/Version 2017-08-05.docx
@@ -23,23 +23,20 @@
       <w:pPr>
         <w:pStyle w:val="KeinLeerraum"/>
       </w:pPr>
-    </w:p>
-    <w:p>
-      <w:pPr>
-        <w:pStyle w:val="KeinLeerraum"/>
-      </w:pPr>
-    </w:p>
-    <w:p>
-      <w:pPr>
-        <w:pStyle w:val="Untertitel"/>
-      </w:pPr>
-      <w:r>
-        <w:t>Umsetzung für Besprech</w:t>
-      </w:r>
       <w:bookmarkStart w:id="0" w:name="_GoBack"/>
       <w:bookmarkEnd w:id="0"/>
-      <w:r>
-        <w:t>ung am 09.08</w:t>
+    </w:p>
+    <w:p>
+      <w:pPr>
+        <w:pStyle w:val="KeinLeerraum"/>
+      </w:pPr>
+    </w:p>
+    <w:p>
+      <w:pPr>
+        <w:pStyle w:val="Untertitel"/>
+      </w:pPr>
+      <w:r>
+        <w:t>Umsetzung für Besprechung am 09.08</w:t>
       </w:r>
       <w:r>
         <w:t>.2017</w:t>
@@ -123,14 +120,14 @@
           <w:r>
             <w:fldChar w:fldCharType="separate"/>
           </w:r>
-          <w:hyperlink w:anchor="_Toc489720218" w:history="1">
+          <w:hyperlink w:anchor="_Toc489724527" w:history="1">
             <w:r>
               <w:rPr>
                 <w:rStyle w:val="Link"/>
                 <w:noProof/>
                 <w:lang w:val="en-US"/>
               </w:rPr>
-              <w:t>ArchitectureRoleClassLib/Service</w:t>
+              <w:t>TODO: ArchitectureRoleClassLib/Service</w:t>
             </w:r>
             <w:r>
               <w:rPr>
@@ -151,7 +148,7 @@
                 <w:noProof/>
                 <w:webHidden/>
               </w:rPr>
-              <w:instrText xml:space="preserve"> PAGEREF _Toc489720218 \h </w:instrText>
+              <w:instrText xml:space="preserve"> PAGEREF _Toc489724527 \h </w:instrText>
             </w:r>
             <w:r>
               <w:rPr>
@@ -196,14 +193,14 @@
               <w:lang w:val="de-DE" w:eastAsia="de-DE"/>
             </w:rPr>
           </w:pPr>
-          <w:hyperlink w:anchor="_Toc489720219" w:history="1">
+          <w:hyperlink w:anchor="_Toc489724528" w:history="1">
             <w:r>
               <w:rPr>
                 <w:rStyle w:val="Link"/>
                 <w:noProof/>
                 <w:lang w:val="en-US"/>
               </w:rPr>
-              <w:t>ArchitectureRoleClassLib/Component</w:t>
+              <w:t>TODO: ArchitectureRoleClassLib/Component</w:t>
             </w:r>
             <w:r>
               <w:rPr>
@@ -224,7 +221,7 @@
                 <w:noProof/>
                 <w:webHidden/>
               </w:rPr>
-              <w:instrText xml:space="preserve"> PAGEREF _Toc489720219 \h </w:instrText>
+              <w:instrText xml:space="preserve"> PAGEREF _Toc489724528 \h </w:instrText>
             </w:r>
             <w:r>
               <w:rPr>
@@ -269,14 +266,14 @@
               <w:lang w:val="de-DE" w:eastAsia="de-DE"/>
             </w:rPr>
           </w:pPr>
-          <w:hyperlink w:anchor="_Toc489720220" w:history="1">
+          <w:hyperlink w:anchor="_Toc489724529" w:history="1">
             <w:r>
               <w:rPr>
                 <w:rStyle w:val="Link"/>
                 <w:noProof/>
                 <w:lang w:val="en-US"/>
               </w:rPr>
-              <w:t>CommunicationRoleClassLib/Ports</w:t>
+              <w:t>TODO: CommunicationRoleClassLib/Ports</w:t>
             </w:r>
             <w:r>
               <w:rPr>
@@ -297,7 +294,7 @@
                 <w:noProof/>
                 <w:webHidden/>
               </w:rPr>
-              <w:instrText xml:space="preserve"> PAGEREF _Toc489720220 \h </w:instrText>
+              <w:instrText xml:space="preserve"> PAGEREF _Toc489724529 \h </w:instrText>
             </w:r>
             <w:r>
               <w:rPr>
@@ -342,7 +339,7 @@
               <w:lang w:val="de-DE" w:eastAsia="de-DE"/>
             </w:rPr>
           </w:pPr>
-          <w:hyperlink w:anchor="_Toc489720221" w:history="1">
+          <w:hyperlink w:anchor="_Toc489724530" w:history="1">
             <w:r>
               <w:rPr>
                 <w:rStyle w:val="Link"/>
@@ -370,7 +367,7 @@
                 <w:noProof/>
                 <w:webHidden/>
               </w:rPr>
-              <w:instrText xml:space="preserve"> PAGEREF _Toc489720221 \h </w:instrText>
+              <w:instrText xml:space="preserve"> PAGEREF _Toc489724530 \h </w:instrText>
             </w:r>
             <w:r>
               <w:rPr>
@@ -415,14 +412,14 @@
               <w:lang w:val="de-DE" w:eastAsia="de-DE"/>
             </w:rPr>
           </w:pPr>
-          <w:hyperlink w:anchor="_Toc489720222" w:history="1">
+          <w:hyperlink w:anchor="_Toc489724531" w:history="1">
             <w:r>
               <w:rPr>
                 <w:rStyle w:val="Link"/>
                 <w:noProof/>
                 <w:lang w:val="en-US"/>
               </w:rPr>
-              <w:t>TODO: DomainModelRoleClassLib/MessageModel</w:t>
+              <w:t>TODO: CommunicationRoleClassLib/PortStyle</w:t>
             </w:r>
             <w:r>
               <w:rPr>
@@ -443,7 +440,7 @@
                 <w:noProof/>
                 <w:webHidden/>
               </w:rPr>
-              <w:instrText xml:space="preserve"> PAGEREF _Toc489720222 \h </w:instrText>
+              <w:instrText xml:space="preserve"> PAGEREF _Toc489724531 \h </w:instrText>
             </w:r>
             <w:r>
               <w:rPr>
@@ -488,13 +485,14 @@
               <w:lang w:val="de-DE" w:eastAsia="de-DE"/>
             </w:rPr>
           </w:pPr>
-          <w:hyperlink w:anchor="_Toc489720223" w:history="1">
+          <w:hyperlink w:anchor="_Toc489724532" w:history="1">
             <w:r>
               <w:rPr>
                 <w:rStyle w:val="Link"/>
                 <w:noProof/>
-              </w:rPr>
-              <w:t>AML-Elemente ohne Auswirkung auf den generierten Code</w:t>
+                <w:lang w:val="en-US"/>
+              </w:rPr>
+              <w:t>TODO: CommunicationRoleClassLib/PortType</w:t>
             </w:r>
             <w:r>
               <w:rPr>
@@ -515,7 +513,7 @@
                 <w:noProof/>
                 <w:webHidden/>
               </w:rPr>
-              <w:instrText xml:space="preserve"> PAGEREF _Toc489720223 \h </w:instrText>
+              <w:instrText xml:space="preserve"> PAGEREF _Toc489724532 \h </w:instrText>
             </w:r>
             <w:r>
               <w:rPr>
@@ -560,13 +558,231 @@
               <w:lang w:val="de-DE" w:eastAsia="de-DE"/>
             </w:rPr>
           </w:pPr>
-          <w:hyperlink w:anchor="_Toc489720224" w:history="1">
+          <w:hyperlink w:anchor="_Toc489724533" w:history="1">
             <w:r>
               <w:rPr>
                 <w:rStyle w:val="Link"/>
                 <w:noProof/>
                 <w:lang w:val="en-US"/>
               </w:rPr>
+              <w:t>TODO: CommunicationRoleClassLib/PortParameters</w:t>
+            </w:r>
+            <w:r>
+              <w:rPr>
+                <w:noProof/>
+                <w:webHidden/>
+              </w:rPr>
+              <w:tab/>
+            </w:r>
+            <w:r>
+              <w:rPr>
+                <w:noProof/>
+                <w:webHidden/>
+              </w:rPr>
+              <w:fldChar w:fldCharType="begin"/>
+            </w:r>
+            <w:r>
+              <w:rPr>
+                <w:noProof/>
+                <w:webHidden/>
+              </w:rPr>
+              <w:instrText xml:space="preserve"> PAGEREF _Toc489724533 \h </w:instrText>
+            </w:r>
+            <w:r>
+              <w:rPr>
+                <w:noProof/>
+                <w:webHidden/>
+              </w:rPr>
+            </w:r>
+            <w:r>
+              <w:rPr>
+                <w:noProof/>
+                <w:webHidden/>
+              </w:rPr>
+              <w:fldChar w:fldCharType="separate"/>
+            </w:r>
+            <w:r>
+              <w:rPr>
+                <w:noProof/>
+                <w:webHidden/>
+              </w:rPr>
+              <w:t>8</w:t>
+            </w:r>
+            <w:r>
+              <w:rPr>
+                <w:noProof/>
+                <w:webHidden/>
+              </w:rPr>
+              <w:fldChar w:fldCharType="end"/>
+            </w:r>
+          </w:hyperlink>
+        </w:p>
+        <w:p>
+          <w:pPr>
+            <w:pStyle w:val="Verzeichnis1"/>
+            <w:tabs>
+              <w:tab w:val="right" w:leader="dot" w:pos="9062"/>
+            </w:tabs>
+            <w:rPr>
+              <w:rFonts w:eastAsiaTheme="minorEastAsia"/>
+              <w:noProof/>
+              <w:sz w:val="24"/>
+              <w:szCs w:val="24"/>
+              <w:lang w:val="de-DE" w:eastAsia="de-DE"/>
+            </w:rPr>
+          </w:pPr>
+          <w:hyperlink w:anchor="_Toc489724534" w:history="1">
+            <w:r>
+              <w:rPr>
+                <w:rStyle w:val="Link"/>
+                <w:noProof/>
+                <w:lang w:val="en-US"/>
+              </w:rPr>
+              <w:t>TODO: DomainModelRoleClassLib/MessageModel</w:t>
+            </w:r>
+            <w:r>
+              <w:rPr>
+                <w:noProof/>
+                <w:webHidden/>
+              </w:rPr>
+              <w:tab/>
+            </w:r>
+            <w:r>
+              <w:rPr>
+                <w:noProof/>
+                <w:webHidden/>
+              </w:rPr>
+              <w:fldChar w:fldCharType="begin"/>
+            </w:r>
+            <w:r>
+              <w:rPr>
+                <w:noProof/>
+                <w:webHidden/>
+              </w:rPr>
+              <w:instrText xml:space="preserve"> PAGEREF _Toc489724534 \h </w:instrText>
+            </w:r>
+            <w:r>
+              <w:rPr>
+                <w:noProof/>
+                <w:webHidden/>
+              </w:rPr>
+            </w:r>
+            <w:r>
+              <w:rPr>
+                <w:noProof/>
+                <w:webHidden/>
+              </w:rPr>
+              <w:fldChar w:fldCharType="separate"/>
+            </w:r>
+            <w:r>
+              <w:rPr>
+                <w:noProof/>
+                <w:webHidden/>
+              </w:rPr>
+              <w:t>9</w:t>
+            </w:r>
+            <w:r>
+              <w:rPr>
+                <w:noProof/>
+                <w:webHidden/>
+              </w:rPr>
+              <w:fldChar w:fldCharType="end"/>
+            </w:r>
+          </w:hyperlink>
+        </w:p>
+        <w:p>
+          <w:pPr>
+            <w:pStyle w:val="Verzeichnis1"/>
+            <w:tabs>
+              <w:tab w:val="right" w:leader="dot" w:pos="9062"/>
+            </w:tabs>
+            <w:rPr>
+              <w:rFonts w:eastAsiaTheme="minorEastAsia"/>
+              <w:noProof/>
+              <w:sz w:val="24"/>
+              <w:szCs w:val="24"/>
+              <w:lang w:val="de-DE" w:eastAsia="de-DE"/>
+            </w:rPr>
+          </w:pPr>
+          <w:hyperlink w:anchor="_Toc489724535" w:history="1">
+            <w:r>
+              <w:rPr>
+                <w:rStyle w:val="Link"/>
+                <w:noProof/>
+              </w:rPr>
+              <w:t>AML-Elemente ohne Auswirkung auf den generierten Code</w:t>
+            </w:r>
+            <w:r>
+              <w:rPr>
+                <w:noProof/>
+                <w:webHidden/>
+              </w:rPr>
+              <w:tab/>
+            </w:r>
+            <w:r>
+              <w:rPr>
+                <w:noProof/>
+                <w:webHidden/>
+              </w:rPr>
+              <w:fldChar w:fldCharType="begin"/>
+            </w:r>
+            <w:r>
+              <w:rPr>
+                <w:noProof/>
+                <w:webHidden/>
+              </w:rPr>
+              <w:instrText xml:space="preserve"> PAGEREF _Toc489724535 \h </w:instrText>
+            </w:r>
+            <w:r>
+              <w:rPr>
+                <w:noProof/>
+                <w:webHidden/>
+              </w:rPr>
+            </w:r>
+            <w:r>
+              <w:rPr>
+                <w:noProof/>
+                <w:webHidden/>
+              </w:rPr>
+              <w:fldChar w:fldCharType="separate"/>
+            </w:r>
+            <w:r>
+              <w:rPr>
+                <w:noProof/>
+                <w:webHidden/>
+              </w:rPr>
+              <w:t>10</w:t>
+            </w:r>
+            <w:r>
+              <w:rPr>
+                <w:noProof/>
+                <w:webHidden/>
+              </w:rPr>
+              <w:fldChar w:fldCharType="end"/>
+            </w:r>
+          </w:hyperlink>
+        </w:p>
+        <w:p>
+          <w:pPr>
+            <w:pStyle w:val="Verzeichnis1"/>
+            <w:tabs>
+              <w:tab w:val="right" w:leader="dot" w:pos="9062"/>
+            </w:tabs>
+            <w:rPr>
+              <w:rFonts w:eastAsiaTheme="minorEastAsia"/>
+              <w:noProof/>
+              <w:sz w:val="24"/>
+              <w:szCs w:val="24"/>
+              <w:lang w:val="de-DE" w:eastAsia="de-DE"/>
+            </w:rPr>
+          </w:pPr>
+          <w:hyperlink w:anchor="_Toc489724536" w:history="1">
+            <w:r>
+              <w:rPr>
+                <w:rStyle w:val="Link"/>
+                <w:noProof/>
+                <w:lang w:val="en-US"/>
+              </w:rPr>
               <w:t>TODO: Festlegungen und bekannte Einschränkungen</w:t>
             </w:r>
             <w:r>
@@ -588,7 +804,7 @@
                 <w:noProof/>
                 <w:webHidden/>
               </w:rPr>
-              <w:instrText xml:space="preserve"> PAGEREF _Toc489720224 \h </w:instrText>
+              <w:instrText xml:space="preserve"> PAGEREF _Toc489724536 \h </w:instrText>
             </w:r>
             <w:r>
               <w:rPr>
@@ -608,7 +824,7 @@
                 <w:noProof/>
                 <w:webHidden/>
               </w:rPr>
-              <w:t>8</w:t>
+              <w:t>11</w:t>
             </w:r>
             <w:r>
               <w:rPr>
@@ -633,7 +849,7 @@
               <w:lang w:val="de-DE" w:eastAsia="de-DE"/>
             </w:rPr>
           </w:pPr>
-          <w:hyperlink w:anchor="_Toc489720225" w:history="1">
+          <w:hyperlink w:anchor="_Toc489724537" w:history="1">
             <w:r>
               <w:rPr>
                 <w:rStyle w:val="Link"/>
@@ -660,7 +876,7 @@
                 <w:noProof/>
                 <w:webHidden/>
               </w:rPr>
-              <w:instrText xml:space="preserve"> PAGEREF _Toc489720225 \h </w:instrText>
+              <w:instrText xml:space="preserve"> PAGEREF _Toc489724537 \h </w:instrText>
             </w:r>
             <w:r>
               <w:rPr>
@@ -680,7 +896,7 @@
                 <w:noProof/>
                 <w:webHidden/>
               </w:rPr>
-              <w:t>8</w:t>
+              <w:t>11</w:t>
             </w:r>
             <w:r>
               <w:rPr>
@@ -705,7 +921,7 @@
               <w:lang w:val="de-DE" w:eastAsia="de-DE"/>
             </w:rPr>
           </w:pPr>
-          <w:hyperlink w:anchor="_Toc489720226" w:history="1">
+          <w:hyperlink w:anchor="_Toc489724538" w:history="1">
             <w:r>
               <w:rPr>
                 <w:rStyle w:val="Link"/>
@@ -732,7 +948,7 @@
                 <w:noProof/>
                 <w:webHidden/>
               </w:rPr>
-              <w:instrText xml:space="preserve"> PAGEREF _Toc489720226 \h </w:instrText>
+              <w:instrText xml:space="preserve"> PAGEREF _Toc489724538 \h </w:instrText>
             </w:r>
             <w:r>
               <w:rPr>
@@ -752,7 +968,7 @@
                 <w:noProof/>
                 <w:webHidden/>
               </w:rPr>
-              <w:t>8</w:t>
+              <w:t>11</w:t>
             </w:r>
             <w:r>
               <w:rPr>
@@ -777,7 +993,7 @@
               <w:lang w:val="de-DE" w:eastAsia="de-DE"/>
             </w:rPr>
           </w:pPr>
-          <w:hyperlink w:anchor="_Toc489720227" w:history="1">
+          <w:hyperlink w:anchor="_Toc489724539" w:history="1">
             <w:r>
               <w:rPr>
                 <w:rStyle w:val="Link"/>
@@ -804,7 +1020,7 @@
                 <w:noProof/>
                 <w:webHidden/>
               </w:rPr>
-              <w:instrText xml:space="preserve"> PAGEREF _Toc489720227 \h </w:instrText>
+              <w:instrText xml:space="preserve"> PAGEREF _Toc489724539 \h </w:instrText>
             </w:r>
             <w:r>
               <w:rPr>
@@ -824,7 +1040,7 @@
                 <w:noProof/>
                 <w:webHidden/>
               </w:rPr>
-              <w:t>8</w:t>
+              <w:t>11</w:t>
             </w:r>
             <w:r>
               <w:rPr>
@@ -849,7 +1065,7 @@
               <w:lang w:val="de-DE" w:eastAsia="de-DE"/>
             </w:rPr>
           </w:pPr>
-          <w:hyperlink w:anchor="_Toc489720228" w:history="1">
+          <w:hyperlink w:anchor="_Toc489724540" w:history="1">
             <w:r>
               <w:rPr>
                 <w:rStyle w:val="Link"/>
@@ -876,7 +1092,7 @@
                 <w:noProof/>
                 <w:webHidden/>
               </w:rPr>
-              <w:instrText xml:space="preserve"> PAGEREF _Toc489720228 \h </w:instrText>
+              <w:instrText xml:space="preserve"> PAGEREF _Toc489724540 \h </w:instrText>
             </w:r>
             <w:r>
               <w:rPr>
@@ -896,7 +1112,7 @@
                 <w:noProof/>
                 <w:webHidden/>
               </w:rPr>
-              <w:t>8</w:t>
+              <w:t>11</w:t>
             </w:r>
             <w:r>
               <w:rPr>
@@ -1004,13 +1220,19 @@
           <w:lang w:val="en-US"/>
         </w:rPr>
       </w:pPr>
-      <w:bookmarkStart w:id="1" w:name="_Toc489720218"/>
+      <w:bookmarkStart w:id="1" w:name="_Toc489724527"/>
+      <w:r>
+        <w:rPr>
+          <w:lang w:val="en-US"/>
+        </w:rPr>
+        <w:lastRenderedPageBreak/>
+        <w:t xml:space="preserve">TODO: </w:t>
+      </w:r>
       <w:proofErr w:type="spellStart"/>
       <w:r>
         <w:rPr>
           <w:lang w:val="en-US"/>
         </w:rPr>
-        <w:lastRenderedPageBreak/>
         <w:t>ArchitectureRoleClassLib</w:t>
       </w:r>
       <w:proofErr w:type="spellEnd"/>
@@ -1575,13 +1797,19 @@
           <w:lang w:val="en-US"/>
         </w:rPr>
       </w:pPr>
-      <w:bookmarkStart w:id="2" w:name="_Toc489720219"/>
+      <w:bookmarkStart w:id="2" w:name="_Toc489724528"/>
+      <w:r>
+        <w:rPr>
+          <w:lang w:val="en-US"/>
+        </w:rPr>
+        <w:lastRenderedPageBreak/>
+        <w:t xml:space="preserve">TODO: </w:t>
+      </w:r>
       <w:proofErr w:type="spellStart"/>
       <w:r>
         <w:rPr>
           <w:lang w:val="en-US"/>
         </w:rPr>
-        <w:lastRenderedPageBreak/>
         <w:t>ArchitectureRoleClassLib</w:t>
       </w:r>
       <w:proofErr w:type="spellEnd"/>
@@ -2239,13 +2467,19 @@
           <w:lang w:val="en-US"/>
         </w:rPr>
       </w:pPr>
-      <w:bookmarkStart w:id="3" w:name="_Toc489720220"/>
+      <w:bookmarkStart w:id="3" w:name="_Toc489724529"/>
+      <w:r>
+        <w:rPr>
+          <w:lang w:val="en-US"/>
+        </w:rPr>
+        <w:lastRenderedPageBreak/>
+        <w:t xml:space="preserve">TODO: </w:t>
+      </w:r>
       <w:proofErr w:type="spellStart"/>
       <w:r>
         <w:rPr>
           <w:lang w:val="en-US"/>
         </w:rPr>
-        <w:lastRenderedPageBreak/>
         <w:t>CommunicationRoleClassLib</w:t>
       </w:r>
       <w:proofErr w:type="spellEnd"/>
@@ -2777,7 +3011,7 @@
           <w:lang w:val="en-US"/>
         </w:rPr>
       </w:pPr>
-      <w:bookmarkStart w:id="4" w:name="_Toc489720221"/>
+      <w:bookmarkStart w:id="4" w:name="_Toc489724530"/>
       <w:r>
         <w:rPr>
           <w:lang w:val="en-US"/>
@@ -2864,13 +3098,7 @@
             </w:r>
             <w:proofErr w:type="spellEnd"/>
             <w:r>
-              <w:t>/</w:t>
-            </w:r>
-            <w:r>
-              <w:t>Port</w:t>
-            </w:r>
-            <w:r>
-              <w:t xml:space="preserve"> unterhalb eines IE mit </w:t>
+              <w:t xml:space="preserve">/Port unterhalb eines IE mit </w:t>
             </w:r>
             <w:proofErr w:type="spellStart"/>
             <w:r>
@@ -2886,16 +3114,7 @@
             </w:r>
             <w:proofErr w:type="spellEnd"/>
             <w:r>
-              <w:t xml:space="preserve"> </w:t>
-            </w:r>
-            <w:r>
-              <w:t>/</w:t>
-            </w:r>
-            <w:r>
-              <w:t>Ports</w:t>
-            </w:r>
-            <w:r>
-              <w:t>:</w:t>
+              <w:t xml:space="preserve"> /Ports:</w:t>
             </w:r>
           </w:p>
           <w:p>
@@ -3044,7 +3263,7 @@
           <w:lang w:val="en-US"/>
         </w:rPr>
       </w:pPr>
-      <w:bookmarkStart w:id="5" w:name="_Toc489720222"/>
+      <w:bookmarkStart w:id="5" w:name="_Toc489724531"/>
       <w:r>
         <w:rPr>
           <w:lang w:val="en-US"/>
@@ -3057,13 +3276,7 @@
         <w:rPr>
           <w:lang w:val="en-US"/>
         </w:rPr>
-        <w:t>DomainModel</w:t>
-      </w:r>
-      <w:r>
-        <w:rPr>
-          <w:lang w:val="en-US"/>
-        </w:rPr>
-        <w:t>RoleClassLib</w:t>
+        <w:t>CommunicationRoleClassLib</w:t>
       </w:r>
       <w:proofErr w:type="spellEnd"/>
       <w:r>
@@ -3077,7 +3290,13 @@
         <w:rPr>
           <w:lang w:val="en-US"/>
         </w:rPr>
-        <w:t>MessageModel</w:t>
+        <w:t>Port</w:t>
+      </w:r>
+      <w:r>
+        <w:rPr>
+          <w:lang w:val="en-US"/>
+        </w:rPr>
+        <w:t>Style</w:t>
       </w:r>
       <w:bookmarkEnd w:id="5"/>
       <w:proofErr w:type="spellEnd"/>
@@ -3108,326 +3327,7 @@
           <w:p>
             <w:pPr>
               <w:pStyle w:val="KeinLeerraum"/>
-              <w:numPr>
-                <w:ilvl w:val="0"/>
-                <w:numId w:val="1"/>
-              </w:numPr>
             </w:pPr>
-            <w:r>
-              <w:t>Wenn das</w:t>
-            </w:r>
-            <w:r>
-              <w:t xml:space="preserve"> </w:t>
-            </w:r>
-            <w:r>
-              <w:t>IE mi</w:t>
-            </w:r>
-            <w:r>
-              <w:t xml:space="preserve">t </w:t>
-            </w:r>
-            <w:proofErr w:type="spellStart"/>
-            <w:r>
-              <w:t>Role</w:t>
-            </w:r>
-            <w:proofErr w:type="spellEnd"/>
-            <w:r>
-              <w:t xml:space="preserve"> </w:t>
-            </w:r>
-            <w:proofErr w:type="spellStart"/>
-            <w:r>
-              <w:t>CommunicationRoleClassLib</w:t>
-            </w:r>
-            <w:proofErr w:type="spellEnd"/>
-            <w:r>
-              <w:t xml:space="preserve">/Port </w:t>
-            </w:r>
-            <w:r>
-              <w:t>ein zugewiesenes IE mit</w:t>
-            </w:r>
-            <w:r>
-              <w:t xml:space="preserve"> </w:t>
-            </w:r>
-            <w:proofErr w:type="spellStart"/>
-            <w:r>
-              <w:t>Role</w:t>
-            </w:r>
-            <w:proofErr w:type="spellEnd"/>
-            <w:r>
-              <w:t xml:space="preserve"> </w:t>
-            </w:r>
-            <w:proofErr w:type="spellStart"/>
-            <w:r>
-              <w:t>CommunicationRoleClassLib</w:t>
-            </w:r>
-            <w:proofErr w:type="spellEnd"/>
-            <w:r>
-              <w:t xml:space="preserve"> /</w:t>
-            </w:r>
-            <w:proofErr w:type="spellStart"/>
-            <w:r>
-              <w:t>MessageModel</w:t>
-            </w:r>
-            <w:proofErr w:type="spellEnd"/>
-            <w:r>
-              <w:t xml:space="preserve"> hat</w:t>
-            </w:r>
-            <w:r>
-              <w:t>:</w:t>
-            </w:r>
-          </w:p>
-          <w:p>
-            <w:pPr>
-              <w:pStyle w:val="KeinLeerraum"/>
-              <w:numPr>
-                <w:ilvl w:val="1"/>
-                <w:numId w:val="1"/>
-              </w:numPr>
-            </w:pPr>
-            <w:r>
-              <w:t xml:space="preserve">wenn </w:t>
-            </w:r>
-            <w:proofErr w:type="spellStart"/>
-            <w:r>
-              <w:t>Maven</w:t>
-            </w:r>
-            <w:proofErr w:type="spellEnd"/>
-            <w:r>
-              <w:t>-Modul ‚</w:t>
-            </w:r>
-            <w:proofErr w:type="spellStart"/>
-            <w:r>
-              <w:t>messagemodel</w:t>
-            </w:r>
-            <w:proofErr w:type="spellEnd"/>
-            <w:r>
-              <w:t>’ noch nicht angelegt ist:</w:t>
-            </w:r>
-          </w:p>
-          <w:p>
-            <w:pPr>
-              <w:pStyle w:val="KeinLeerraum"/>
-              <w:numPr>
-                <w:ilvl w:val="2"/>
-                <w:numId w:val="1"/>
-              </w:numPr>
-            </w:pPr>
-            <w:r>
-              <w:t xml:space="preserve">neues </w:t>
-            </w:r>
-            <w:proofErr w:type="spellStart"/>
-            <w:r>
-              <w:t>Maven</w:t>
-            </w:r>
-            <w:proofErr w:type="spellEnd"/>
-            <w:r>
-              <w:t>-Module mit Namen ‚</w:t>
-            </w:r>
-            <w:proofErr w:type="spellStart"/>
-            <w:r>
-              <w:t>messagemodel</w:t>
-            </w:r>
-            <w:proofErr w:type="spellEnd"/>
-            <w:r>
-              <w:t>’ anlegen und fixfertige MessageModel.java darin hinzufügen</w:t>
-            </w:r>
-          </w:p>
-          <w:p>
-            <w:pPr>
-              <w:pStyle w:val="KeinLeerraum"/>
-              <w:numPr>
-                <w:ilvl w:val="2"/>
-                <w:numId w:val="1"/>
-              </w:numPr>
-            </w:pPr>
-            <w:r>
-              <w:t xml:space="preserve">pom.xml von Service anpassen </w:t>
-            </w:r>
-            <w:r>
-              <w:sym w:font="Wingdings" w:char="F0E0"/>
-            </w:r>
-            <w:r>
-              <w:t xml:space="preserve"> </w:t>
-            </w:r>
-            <w:r>
-              <w:t>‚</w:t>
-            </w:r>
-            <w:proofErr w:type="spellStart"/>
-            <w:r>
-              <w:t>module</w:t>
-            </w:r>
-            <w:proofErr w:type="spellEnd"/>
-            <w:r>
-              <w:t>’</w:t>
-            </w:r>
-            <w:r>
-              <w:t xml:space="preserve"> ‚</w:t>
-            </w:r>
-            <w:proofErr w:type="spellStart"/>
-            <w:r>
-              <w:t>messagemodel</w:t>
-            </w:r>
-            <w:proofErr w:type="spellEnd"/>
-            <w:r>
-              <w:t>’ hinzufügen</w:t>
-            </w:r>
-          </w:p>
-          <w:p>
-            <w:pPr>
-              <w:pStyle w:val="KeinLeerraum"/>
-              <w:numPr>
-                <w:ilvl w:val="1"/>
-                <w:numId w:val="1"/>
-              </w:numPr>
-            </w:pPr>
-            <w:r>
-              <w:t xml:space="preserve">wenn </w:t>
-            </w:r>
-            <w:r>
-              <w:t xml:space="preserve">pom.xml von </w:t>
-            </w:r>
-            <w:proofErr w:type="spellStart"/>
-            <w:r>
-              <w:t>Component</w:t>
-            </w:r>
-            <w:proofErr w:type="spellEnd"/>
-            <w:r>
-              <w:t xml:space="preserve"> </w:t>
-            </w:r>
-            <w:r>
-              <w:t>noch keine ‚</w:t>
-            </w:r>
-            <w:proofErr w:type="spellStart"/>
-            <w:r>
-              <w:t>depende</w:t>
-            </w:r>
-            <w:r>
-              <w:t>ncy</w:t>
-            </w:r>
-            <w:proofErr w:type="spellEnd"/>
-            <w:r>
-              <w:t>’ namens ‚</w:t>
-            </w:r>
-            <w:proofErr w:type="spellStart"/>
-            <w:r>
-              <w:t>messagemodel</w:t>
-            </w:r>
-            <w:proofErr w:type="spellEnd"/>
-            <w:r>
-              <w:t>’ hat:</w:t>
-            </w:r>
-          </w:p>
-          <w:p>
-            <w:pPr>
-              <w:pStyle w:val="KeinLeerraum"/>
-              <w:numPr>
-                <w:ilvl w:val="2"/>
-                <w:numId w:val="1"/>
-              </w:numPr>
-            </w:pPr>
-            <w:r>
-              <w:t xml:space="preserve">pom.xml von </w:t>
-            </w:r>
-            <w:proofErr w:type="spellStart"/>
-            <w:r>
-              <w:t>Component</w:t>
-            </w:r>
-            <w:proofErr w:type="spellEnd"/>
-            <w:r>
-              <w:t xml:space="preserve"> anpassen </w:t>
-            </w:r>
-            <w:r>
-              <w:sym w:font="Wingdings" w:char="F0E0"/>
-            </w:r>
-            <w:r>
-              <w:t xml:space="preserve"> ‚</w:t>
-            </w:r>
-            <w:proofErr w:type="spellStart"/>
-            <w:r>
-              <w:t>depende</w:t>
-            </w:r>
-            <w:r>
-              <w:t>ncy</w:t>
-            </w:r>
-            <w:proofErr w:type="spellEnd"/>
-            <w:r>
-              <w:t>’</w:t>
-            </w:r>
-            <w:r>
-              <w:t xml:space="preserve"> ‚</w:t>
-            </w:r>
-            <w:proofErr w:type="spellStart"/>
-            <w:r>
-              <w:t>messagemodel</w:t>
-            </w:r>
-            <w:proofErr w:type="spellEnd"/>
-            <w:r>
-              <w:t>’ hinzufügen</w:t>
-            </w:r>
-          </w:p>
-          <w:p>
-            <w:pPr>
-              <w:pStyle w:val="KeinLeerraum"/>
-              <w:numPr>
-                <w:ilvl w:val="1"/>
-                <w:numId w:val="1"/>
-              </w:numPr>
-            </w:pPr>
-            <w:r>
-              <w:t xml:space="preserve">wenn </w:t>
-            </w:r>
-            <w:r>
-              <w:t xml:space="preserve">spezifiziertes Message-Model in </w:t>
-            </w:r>
-            <w:proofErr w:type="spellStart"/>
-            <w:r>
-              <w:t>Maven</w:t>
-            </w:r>
-            <w:proofErr w:type="spellEnd"/>
-            <w:r>
-              <w:t>-Module ‚</w:t>
-            </w:r>
-            <w:proofErr w:type="spellStart"/>
-            <w:r>
-              <w:t>messagemodel</w:t>
-            </w:r>
-            <w:proofErr w:type="spellEnd"/>
-            <w:r>
-              <w:t xml:space="preserve">’ </w:t>
-            </w:r>
-            <w:r>
-              <w:t>noch nicht angelegt ist:</w:t>
-            </w:r>
-          </w:p>
-          <w:p>
-            <w:pPr>
-              <w:pStyle w:val="KeinLeerraum"/>
-              <w:numPr>
-                <w:ilvl w:val="2"/>
-                <w:numId w:val="1"/>
-              </w:numPr>
-            </w:pPr>
-            <w:r>
-              <w:t xml:space="preserve">spezifiziertes Message-Model in </w:t>
-            </w:r>
-            <w:proofErr w:type="spellStart"/>
-            <w:r>
-              <w:t>Maven</w:t>
-            </w:r>
-            <w:proofErr w:type="spellEnd"/>
-            <w:r>
-              <w:t>-Module ‚</w:t>
-            </w:r>
-            <w:proofErr w:type="spellStart"/>
-            <w:r>
-              <w:t>messagemodel</w:t>
-            </w:r>
-            <w:proofErr w:type="spellEnd"/>
-            <w:r>
-              <w:t xml:space="preserve">’ </w:t>
-            </w:r>
-            <w:r>
-              <w:t>anlegen</w:t>
-            </w:r>
           </w:p>
         </w:tc>
       </w:tr>
@@ -3494,8 +3394,720 @@
     <w:p>
       <w:pPr>
         <w:pStyle w:val="berschrift1"/>
-      </w:pPr>
-      <w:bookmarkStart w:id="6" w:name="_Toc489720223"/>
+        <w:rPr>
+          <w:lang w:val="en-US"/>
+        </w:rPr>
+      </w:pPr>
+      <w:bookmarkStart w:id="6" w:name="_Toc489724532"/>
+      <w:r>
+        <w:rPr>
+          <w:lang w:val="en-US"/>
+        </w:rPr>
+        <w:lastRenderedPageBreak/>
+        <w:t xml:space="preserve">TODO: </w:t>
+      </w:r>
+      <w:proofErr w:type="spellStart"/>
+      <w:r>
+        <w:rPr>
+          <w:lang w:val="en-US"/>
+        </w:rPr>
+        <w:t>CommunicationRoleClassLib</w:t>
+      </w:r>
+      <w:proofErr w:type="spellEnd"/>
+      <w:r>
+        <w:rPr>
+          <w:lang w:val="en-US"/>
+        </w:rPr>
+        <w:t>/</w:t>
+      </w:r>
+      <w:proofErr w:type="spellStart"/>
+      <w:r>
+        <w:rPr>
+          <w:lang w:val="en-US"/>
+        </w:rPr>
+        <w:t>Port</w:t>
+      </w:r>
+      <w:r>
+        <w:rPr>
+          <w:lang w:val="en-US"/>
+        </w:rPr>
+        <w:t>Type</w:t>
+      </w:r>
+      <w:bookmarkEnd w:id="6"/>
+      <w:proofErr w:type="spellEnd"/>
+    </w:p>
+    <w:p>
+      <w:pPr>
+        <w:rPr>
+          <w:lang w:val="en-US"/>
+        </w:rPr>
+      </w:pPr>
+    </w:p>
+    <w:tbl>
+      <w:tblPr>
+        <w:tblStyle w:val="Tabellenraster"/>
+        <w:tblW w:w="0" w:type="auto"/>
+        <w:tblLook w:val="04A0" w:firstRow="1" w:lastRow="0" w:firstColumn="1" w:lastColumn="0" w:noHBand="0" w:noVBand="1"/>
+      </w:tblPr>
+      <w:tblGrid>
+        <w:gridCol w:w="7694"/>
+        <w:gridCol w:w="7694"/>
+      </w:tblGrid>
+      <w:tr>
+        <w:tc>
+          <w:tcPr>
+            <w:tcW w:w="15388" w:type="dxa"/>
+            <w:gridSpan w:val="2"/>
+          </w:tcPr>
+          <w:p>
+            <w:pPr>
+              <w:pStyle w:val="KeinLeerraum"/>
+            </w:pPr>
+          </w:p>
+        </w:tc>
+      </w:tr>
+      <w:tr>
+        <w:tc>
+          <w:tcPr>
+            <w:tcW w:w="7694" w:type="dxa"/>
+          </w:tcPr>
+          <w:p>
+            <w:pPr>
+              <w:pStyle w:val="KeinLeerraum"/>
+              <w:rPr>
+                <w:lang w:val="en-US"/>
+              </w:rPr>
+            </w:pPr>
+          </w:p>
+        </w:tc>
+        <w:tc>
+          <w:tcPr>
+            <w:tcW w:w="7694" w:type="dxa"/>
+          </w:tcPr>
+          <w:p>
+            <w:pPr>
+              <w:shd w:val="clear" w:color="auto" w:fill="FFFFFF"/>
+              <w:tabs>
+                <w:tab w:val="left" w:pos="916"/>
+                <w:tab w:val="left" w:pos="1832"/>
+                <w:tab w:val="left" w:pos="2748"/>
+                <w:tab w:val="left" w:pos="3664"/>
+                <w:tab w:val="left" w:pos="4580"/>
+                <w:tab w:val="left" w:pos="5496"/>
+                <w:tab w:val="left" w:pos="6412"/>
+                <w:tab w:val="left" w:pos="7328"/>
+                <w:tab w:val="left" w:pos="8244"/>
+                <w:tab w:val="left" w:pos="9160"/>
+                <w:tab w:val="left" w:pos="10076"/>
+                <w:tab w:val="left" w:pos="10992"/>
+                <w:tab w:val="left" w:pos="11908"/>
+                <w:tab w:val="left" w:pos="12824"/>
+                <w:tab w:val="left" w:pos="13740"/>
+                <w:tab w:val="left" w:pos="14656"/>
+              </w:tabs>
+              <w:rPr>
+                <w:lang w:val="en-US"/>
+              </w:rPr>
+            </w:pPr>
+          </w:p>
+        </w:tc>
+      </w:tr>
+    </w:tbl>
+    <w:p>
+      <w:pPr>
+        <w:rPr>
+          <w:lang w:val="en-US"/>
+        </w:rPr>
+      </w:pPr>
+      <w:r>
+        <w:rPr>
+          <w:lang w:val="en-US"/>
+        </w:rPr>
+        <w:br w:type="page"/>
+      </w:r>
+    </w:p>
+    <w:p>
+      <w:pPr>
+        <w:pStyle w:val="berschrift1"/>
+        <w:rPr>
+          <w:lang w:val="en-US"/>
+        </w:rPr>
+      </w:pPr>
+      <w:bookmarkStart w:id="7" w:name="_Toc489724533"/>
+      <w:r>
+        <w:rPr>
+          <w:lang w:val="en-US"/>
+        </w:rPr>
+        <w:lastRenderedPageBreak/>
+        <w:t xml:space="preserve">TODO: </w:t>
+      </w:r>
+      <w:proofErr w:type="spellStart"/>
+      <w:r>
+        <w:rPr>
+          <w:lang w:val="en-US"/>
+        </w:rPr>
+        <w:t>CommunicationRoleClassLib</w:t>
+      </w:r>
+      <w:proofErr w:type="spellEnd"/>
+      <w:r>
+        <w:rPr>
+          <w:lang w:val="en-US"/>
+        </w:rPr>
+        <w:t>/</w:t>
+      </w:r>
+      <w:proofErr w:type="spellStart"/>
+      <w:r>
+        <w:rPr>
+          <w:lang w:val="en-US"/>
+        </w:rPr>
+        <w:t>Port</w:t>
+      </w:r>
+      <w:r>
+        <w:rPr>
+          <w:lang w:val="en-US"/>
+        </w:rPr>
+        <w:t>Parameters</w:t>
+      </w:r>
+      <w:bookmarkEnd w:id="7"/>
+      <w:proofErr w:type="spellEnd"/>
+    </w:p>
+    <w:p>
+      <w:pPr>
+        <w:rPr>
+          <w:lang w:val="en-US"/>
+        </w:rPr>
+      </w:pPr>
+    </w:p>
+    <w:tbl>
+      <w:tblPr>
+        <w:tblStyle w:val="Tabellenraster"/>
+        <w:tblW w:w="0" w:type="auto"/>
+        <w:tblLook w:val="04A0" w:firstRow="1" w:lastRow="0" w:firstColumn="1" w:lastColumn="0" w:noHBand="0" w:noVBand="1"/>
+      </w:tblPr>
+      <w:tblGrid>
+        <w:gridCol w:w="7694"/>
+        <w:gridCol w:w="7694"/>
+      </w:tblGrid>
+      <w:tr>
+        <w:tc>
+          <w:tcPr>
+            <w:tcW w:w="15388" w:type="dxa"/>
+            <w:gridSpan w:val="2"/>
+          </w:tcPr>
+          <w:p>
+            <w:pPr>
+              <w:pStyle w:val="KeinLeerraum"/>
+            </w:pPr>
+          </w:p>
+        </w:tc>
+      </w:tr>
+      <w:tr>
+        <w:tc>
+          <w:tcPr>
+            <w:tcW w:w="7694" w:type="dxa"/>
+          </w:tcPr>
+          <w:p>
+            <w:pPr>
+              <w:pStyle w:val="KeinLeerraum"/>
+              <w:rPr>
+                <w:lang w:val="en-US"/>
+              </w:rPr>
+            </w:pPr>
+          </w:p>
+        </w:tc>
+        <w:tc>
+          <w:tcPr>
+            <w:tcW w:w="7694" w:type="dxa"/>
+          </w:tcPr>
+          <w:p>
+            <w:pPr>
+              <w:shd w:val="clear" w:color="auto" w:fill="FFFFFF"/>
+              <w:tabs>
+                <w:tab w:val="left" w:pos="916"/>
+                <w:tab w:val="left" w:pos="1832"/>
+                <w:tab w:val="left" w:pos="2748"/>
+                <w:tab w:val="left" w:pos="3664"/>
+                <w:tab w:val="left" w:pos="4580"/>
+                <w:tab w:val="left" w:pos="5496"/>
+                <w:tab w:val="left" w:pos="6412"/>
+                <w:tab w:val="left" w:pos="7328"/>
+                <w:tab w:val="left" w:pos="8244"/>
+                <w:tab w:val="left" w:pos="9160"/>
+                <w:tab w:val="left" w:pos="10076"/>
+                <w:tab w:val="left" w:pos="10992"/>
+                <w:tab w:val="left" w:pos="11908"/>
+                <w:tab w:val="left" w:pos="12824"/>
+                <w:tab w:val="left" w:pos="13740"/>
+                <w:tab w:val="left" w:pos="14656"/>
+              </w:tabs>
+              <w:rPr>
+                <w:lang w:val="en-US"/>
+              </w:rPr>
+            </w:pPr>
+          </w:p>
+        </w:tc>
+      </w:tr>
+    </w:tbl>
+    <w:p>
+      <w:pPr>
+        <w:rPr>
+          <w:lang w:val="en-US"/>
+        </w:rPr>
+      </w:pPr>
+      <w:r>
+        <w:rPr>
+          <w:lang w:val="en-US"/>
+        </w:rPr>
+        <w:br w:type="page"/>
+      </w:r>
+    </w:p>
+    <w:p>
+      <w:pPr>
+        <w:pStyle w:val="berschrift1"/>
+        <w:rPr>
+          <w:lang w:val="en-US"/>
+        </w:rPr>
+      </w:pPr>
+      <w:bookmarkStart w:id="8" w:name="_Toc489724534"/>
+      <w:r>
+        <w:rPr>
+          <w:lang w:val="en-US"/>
+        </w:rPr>
+        <w:lastRenderedPageBreak/>
+        <w:t xml:space="preserve">TODO: </w:t>
+      </w:r>
+      <w:proofErr w:type="spellStart"/>
+      <w:r>
+        <w:rPr>
+          <w:lang w:val="en-US"/>
+        </w:rPr>
+        <w:t>DomainModel</w:t>
+      </w:r>
+      <w:r>
+        <w:rPr>
+          <w:lang w:val="en-US"/>
+        </w:rPr>
+        <w:t>RoleClassLib</w:t>
+      </w:r>
+      <w:proofErr w:type="spellEnd"/>
+      <w:r>
+        <w:rPr>
+          <w:lang w:val="en-US"/>
+        </w:rPr>
+        <w:t>/</w:t>
+      </w:r>
+      <w:proofErr w:type="spellStart"/>
+      <w:r>
+        <w:rPr>
+          <w:lang w:val="en-US"/>
+        </w:rPr>
+        <w:t>MessageModel</w:t>
+      </w:r>
+      <w:bookmarkEnd w:id="8"/>
+      <w:proofErr w:type="spellEnd"/>
+    </w:p>
+    <w:p>
+      <w:pPr>
+        <w:rPr>
+          <w:lang w:val="en-US"/>
+        </w:rPr>
+      </w:pPr>
+    </w:p>
+    <w:tbl>
+      <w:tblPr>
+        <w:tblStyle w:val="Tabellenraster"/>
+        <w:tblW w:w="0" w:type="auto"/>
+        <w:tblLook w:val="04A0" w:firstRow="1" w:lastRow="0" w:firstColumn="1" w:lastColumn="0" w:noHBand="0" w:noVBand="1"/>
+      </w:tblPr>
+      <w:tblGrid>
+        <w:gridCol w:w="7694"/>
+        <w:gridCol w:w="7694"/>
+      </w:tblGrid>
+      <w:tr>
+        <w:tc>
+          <w:tcPr>
+            <w:tcW w:w="15388" w:type="dxa"/>
+            <w:gridSpan w:val="2"/>
+          </w:tcPr>
+          <w:p>
+            <w:pPr>
+              <w:pStyle w:val="KeinLeerraum"/>
+              <w:numPr>
+                <w:ilvl w:val="0"/>
+                <w:numId w:val="1"/>
+              </w:numPr>
+            </w:pPr>
+            <w:r>
+              <w:t xml:space="preserve">Wenn das </w:t>
+            </w:r>
+            <w:r>
+              <w:t>IE mi</w:t>
+            </w:r>
+            <w:r>
+              <w:t xml:space="preserve">t </w:t>
+            </w:r>
+            <w:proofErr w:type="spellStart"/>
+            <w:r>
+              <w:t>Role</w:t>
+            </w:r>
+            <w:proofErr w:type="spellEnd"/>
+            <w:r>
+              <w:t xml:space="preserve"> </w:t>
+            </w:r>
+            <w:proofErr w:type="spellStart"/>
+            <w:r>
+              <w:t>CommunicationRoleClassLib</w:t>
+            </w:r>
+            <w:proofErr w:type="spellEnd"/>
+            <w:r>
+              <w:t xml:space="preserve">/Port ein zugewiesenes IE mit </w:t>
+            </w:r>
+            <w:proofErr w:type="spellStart"/>
+            <w:r>
+              <w:t>Role</w:t>
+            </w:r>
+            <w:proofErr w:type="spellEnd"/>
+            <w:r>
+              <w:t xml:space="preserve"> </w:t>
+            </w:r>
+            <w:proofErr w:type="spellStart"/>
+            <w:r>
+              <w:t>CommunicationRoleClassLib</w:t>
+            </w:r>
+            <w:proofErr w:type="spellEnd"/>
+            <w:r>
+              <w:t xml:space="preserve"> /</w:t>
+            </w:r>
+            <w:proofErr w:type="spellStart"/>
+            <w:r>
+              <w:t>MessageModel</w:t>
+            </w:r>
+            <w:proofErr w:type="spellEnd"/>
+            <w:r>
+              <w:t xml:space="preserve"> hat:</w:t>
+            </w:r>
+          </w:p>
+          <w:p>
+            <w:pPr>
+              <w:pStyle w:val="KeinLeerraum"/>
+              <w:numPr>
+                <w:ilvl w:val="1"/>
+                <w:numId w:val="1"/>
+              </w:numPr>
+            </w:pPr>
+            <w:r>
+              <w:t xml:space="preserve">wenn </w:t>
+            </w:r>
+            <w:proofErr w:type="spellStart"/>
+            <w:r>
+              <w:t>Maven</w:t>
+            </w:r>
+            <w:proofErr w:type="spellEnd"/>
+            <w:r>
+              <w:t>-Modul ‚</w:t>
+            </w:r>
+            <w:proofErr w:type="spellStart"/>
+            <w:r>
+              <w:t>messagemodel</w:t>
+            </w:r>
+            <w:proofErr w:type="spellEnd"/>
+            <w:r>
+              <w:t>’ noch nicht angelegt ist:</w:t>
+            </w:r>
+          </w:p>
+          <w:p>
+            <w:pPr>
+              <w:pStyle w:val="KeinLeerraum"/>
+              <w:numPr>
+                <w:ilvl w:val="2"/>
+                <w:numId w:val="1"/>
+              </w:numPr>
+            </w:pPr>
+            <w:r>
+              <w:t xml:space="preserve">neues </w:t>
+            </w:r>
+            <w:proofErr w:type="spellStart"/>
+            <w:r>
+              <w:t>Maven</w:t>
+            </w:r>
+            <w:proofErr w:type="spellEnd"/>
+            <w:r>
+              <w:t>-Module mit Namen ‚</w:t>
+            </w:r>
+            <w:proofErr w:type="spellStart"/>
+            <w:r>
+              <w:t>messagemodel</w:t>
+            </w:r>
+            <w:proofErr w:type="spellEnd"/>
+            <w:r>
+              <w:t>’ anlegen und fixfertige MessageModel.java darin hinzufügen</w:t>
+            </w:r>
+          </w:p>
+          <w:p>
+            <w:pPr>
+              <w:pStyle w:val="KeinLeerraum"/>
+              <w:numPr>
+                <w:ilvl w:val="2"/>
+                <w:numId w:val="1"/>
+              </w:numPr>
+            </w:pPr>
+            <w:r>
+              <w:t xml:space="preserve">pom.xml von Service anpassen </w:t>
+            </w:r>
+            <w:r>
+              <w:sym w:font="Wingdings" w:char="F0E0"/>
+            </w:r>
+            <w:r>
+              <w:t xml:space="preserve"> </w:t>
+            </w:r>
+            <w:r>
+              <w:t>‚</w:t>
+            </w:r>
+            <w:proofErr w:type="spellStart"/>
+            <w:r>
+              <w:t>module</w:t>
+            </w:r>
+            <w:proofErr w:type="spellEnd"/>
+            <w:r>
+              <w:t>’</w:t>
+            </w:r>
+            <w:r>
+              <w:t xml:space="preserve"> ‚</w:t>
+            </w:r>
+            <w:proofErr w:type="spellStart"/>
+            <w:r>
+              <w:t>messagemodel</w:t>
+            </w:r>
+            <w:proofErr w:type="spellEnd"/>
+            <w:r>
+              <w:t>’ hinzufügen</w:t>
+            </w:r>
+          </w:p>
+          <w:p>
+            <w:pPr>
+              <w:pStyle w:val="KeinLeerraum"/>
+              <w:numPr>
+                <w:ilvl w:val="1"/>
+                <w:numId w:val="1"/>
+              </w:numPr>
+            </w:pPr>
+            <w:r>
+              <w:t xml:space="preserve">wenn </w:t>
+            </w:r>
+            <w:r>
+              <w:t xml:space="preserve">pom.xml von </w:t>
+            </w:r>
+            <w:proofErr w:type="spellStart"/>
+            <w:r>
+              <w:t>Component</w:t>
+            </w:r>
+            <w:proofErr w:type="spellEnd"/>
+            <w:r>
+              <w:t xml:space="preserve"> </w:t>
+            </w:r>
+            <w:r>
+              <w:t>noch keine ‚</w:t>
+            </w:r>
+            <w:proofErr w:type="spellStart"/>
+            <w:r>
+              <w:t>depende</w:t>
+            </w:r>
+            <w:r>
+              <w:t>ncy</w:t>
+            </w:r>
+            <w:proofErr w:type="spellEnd"/>
+            <w:r>
+              <w:t>’ namens ‚</w:t>
+            </w:r>
+            <w:proofErr w:type="spellStart"/>
+            <w:r>
+              <w:t>messagemodel</w:t>
+            </w:r>
+            <w:proofErr w:type="spellEnd"/>
+            <w:r>
+              <w:t>’ hat:</w:t>
+            </w:r>
+          </w:p>
+          <w:p>
+            <w:pPr>
+              <w:pStyle w:val="KeinLeerraum"/>
+              <w:numPr>
+                <w:ilvl w:val="2"/>
+                <w:numId w:val="1"/>
+              </w:numPr>
+            </w:pPr>
+            <w:r>
+              <w:t xml:space="preserve">pom.xml von </w:t>
+            </w:r>
+            <w:proofErr w:type="spellStart"/>
+            <w:r>
+              <w:t>Component</w:t>
+            </w:r>
+            <w:proofErr w:type="spellEnd"/>
+            <w:r>
+              <w:t xml:space="preserve"> anpassen </w:t>
+            </w:r>
+            <w:r>
+              <w:sym w:font="Wingdings" w:char="F0E0"/>
+            </w:r>
+            <w:r>
+              <w:t xml:space="preserve"> ‚</w:t>
+            </w:r>
+            <w:proofErr w:type="spellStart"/>
+            <w:r>
+              <w:t>depende</w:t>
+            </w:r>
+            <w:r>
+              <w:t>ncy</w:t>
+            </w:r>
+            <w:proofErr w:type="spellEnd"/>
+            <w:r>
+              <w:t>’</w:t>
+            </w:r>
+            <w:r>
+              <w:t xml:space="preserve"> ‚</w:t>
+            </w:r>
+            <w:proofErr w:type="spellStart"/>
+            <w:r>
+              <w:t>messagemodel</w:t>
+            </w:r>
+            <w:proofErr w:type="spellEnd"/>
+            <w:r>
+              <w:t>’ hinzufügen</w:t>
+            </w:r>
+          </w:p>
+          <w:p>
+            <w:pPr>
+              <w:pStyle w:val="KeinLeerraum"/>
+              <w:numPr>
+                <w:ilvl w:val="1"/>
+                <w:numId w:val="1"/>
+              </w:numPr>
+            </w:pPr>
+            <w:r>
+              <w:t xml:space="preserve">wenn </w:t>
+            </w:r>
+            <w:r>
+              <w:t xml:space="preserve">spezifiziertes Message-Model in </w:t>
+            </w:r>
+            <w:proofErr w:type="spellStart"/>
+            <w:r>
+              <w:t>Maven</w:t>
+            </w:r>
+            <w:proofErr w:type="spellEnd"/>
+            <w:r>
+              <w:t>-Module ‚</w:t>
+            </w:r>
+            <w:proofErr w:type="spellStart"/>
+            <w:r>
+              <w:t>messagemodel</w:t>
+            </w:r>
+            <w:proofErr w:type="spellEnd"/>
+            <w:r>
+              <w:t xml:space="preserve">’ </w:t>
+            </w:r>
+            <w:r>
+              <w:t>noch nicht angelegt ist:</w:t>
+            </w:r>
+          </w:p>
+          <w:p>
+            <w:pPr>
+              <w:pStyle w:val="KeinLeerraum"/>
+              <w:numPr>
+                <w:ilvl w:val="2"/>
+                <w:numId w:val="1"/>
+              </w:numPr>
+            </w:pPr>
+            <w:r>
+              <w:t xml:space="preserve">spezifiziertes Message-Model in </w:t>
+            </w:r>
+            <w:proofErr w:type="spellStart"/>
+            <w:r>
+              <w:t>Maven</w:t>
+            </w:r>
+            <w:proofErr w:type="spellEnd"/>
+            <w:r>
+              <w:t>-Module ‚</w:t>
+            </w:r>
+            <w:proofErr w:type="spellStart"/>
+            <w:r>
+              <w:t>messagemodel</w:t>
+            </w:r>
+            <w:proofErr w:type="spellEnd"/>
+            <w:r>
+              <w:t xml:space="preserve">’ </w:t>
+            </w:r>
+            <w:r>
+              <w:t>anlegen</w:t>
+            </w:r>
+          </w:p>
+        </w:tc>
+      </w:tr>
+      <w:tr>
+        <w:tc>
+          <w:tcPr>
+            <w:tcW w:w="7694" w:type="dxa"/>
+          </w:tcPr>
+          <w:p>
+            <w:pPr>
+              <w:pStyle w:val="KeinLeerraum"/>
+              <w:rPr>
+                <w:lang w:val="en-US"/>
+              </w:rPr>
+            </w:pPr>
+          </w:p>
+        </w:tc>
+        <w:tc>
+          <w:tcPr>
+            <w:tcW w:w="7694" w:type="dxa"/>
+          </w:tcPr>
+          <w:p>
+            <w:pPr>
+              <w:shd w:val="clear" w:color="auto" w:fill="FFFFFF"/>
+              <w:tabs>
+                <w:tab w:val="left" w:pos="916"/>
+                <w:tab w:val="left" w:pos="1832"/>
+                <w:tab w:val="left" w:pos="2748"/>
+                <w:tab w:val="left" w:pos="3664"/>
+                <w:tab w:val="left" w:pos="4580"/>
+                <w:tab w:val="left" w:pos="5496"/>
+                <w:tab w:val="left" w:pos="6412"/>
+                <w:tab w:val="left" w:pos="7328"/>
+                <w:tab w:val="left" w:pos="8244"/>
+                <w:tab w:val="left" w:pos="9160"/>
+                <w:tab w:val="left" w:pos="10076"/>
+                <w:tab w:val="left" w:pos="10992"/>
+                <w:tab w:val="left" w:pos="11908"/>
+                <w:tab w:val="left" w:pos="12824"/>
+                <w:tab w:val="left" w:pos="13740"/>
+                <w:tab w:val="left" w:pos="14656"/>
+              </w:tabs>
+              <w:rPr>
+                <w:lang w:val="en-US"/>
+              </w:rPr>
+            </w:pPr>
+          </w:p>
+        </w:tc>
+      </w:tr>
+    </w:tbl>
+    <w:p>
+      <w:pPr>
+        <w:rPr>
+          <w:lang w:val="en-US"/>
+        </w:rPr>
+      </w:pPr>
+      <w:r>
+        <w:rPr>
+          <w:lang w:val="en-US"/>
+        </w:rPr>
+        <w:br w:type="page"/>
+      </w:r>
+    </w:p>
+    <w:p>
+      <w:pPr>
+        <w:pStyle w:val="berschrift1"/>
+      </w:pPr>
+      <w:bookmarkStart w:id="9" w:name="_Toc489724535"/>
       <w:r>
         <w:lastRenderedPageBreak/>
         <w:t>AML-Elemente</w:t>
@@ -3509,7 +4121,7 @@
       <w:r>
         <w:t>generierten Code</w:t>
       </w:r>
-      <w:bookmarkEnd w:id="6"/>
+      <w:bookmarkEnd w:id="9"/>
     </w:p>
     <w:p>
       <w:pPr>
@@ -3650,7 +4262,7 @@
           <w:lang w:val="en-US"/>
         </w:rPr>
       </w:pPr>
-      <w:bookmarkStart w:id="7" w:name="_Toc489720224"/>
+      <w:bookmarkStart w:id="10" w:name="_Toc489724536"/>
       <w:r>
         <w:rPr>
           <w:lang w:val="en-US"/>
@@ -3693,7 +4305,7 @@
         </w:rPr>
         <w:t>Einschränkungen</w:t>
       </w:r>
-      <w:bookmarkEnd w:id="7"/>
+      <w:bookmarkEnd w:id="10"/>
       <w:proofErr w:type="spellEnd"/>
     </w:p>
     <w:p>
@@ -3707,11 +4319,11 @@
       <w:pPr>
         <w:pStyle w:val="berschrift2"/>
       </w:pPr>
-      <w:bookmarkStart w:id="8" w:name="_Toc489720225"/>
+      <w:bookmarkStart w:id="11" w:name="_Toc489724537"/>
       <w:r>
         <w:t>betreffend das AML-Model</w:t>
       </w:r>
-      <w:bookmarkEnd w:id="8"/>
+      <w:bookmarkEnd w:id="11"/>
     </w:p>
     <w:p>
       <w:pPr>
@@ -3722,14 +4334,14 @@
       <w:pPr>
         <w:pStyle w:val="berschrift3"/>
       </w:pPr>
-      <w:bookmarkStart w:id="9" w:name="_Toc489720226"/>
+      <w:bookmarkStart w:id="12" w:name="_Toc489724538"/>
       <w:r>
         <w:t xml:space="preserve">OLD: </w:t>
       </w:r>
       <w:r>
         <w:t>Festlegungen</w:t>
       </w:r>
-      <w:bookmarkEnd w:id="9"/>
+      <w:bookmarkEnd w:id="12"/>
     </w:p>
     <w:p>
       <w:pPr>
@@ -4063,14 +4675,14 @@
       <w:pPr>
         <w:pStyle w:val="berschrift3"/>
       </w:pPr>
-      <w:bookmarkStart w:id="10" w:name="_Toc489720227"/>
+      <w:bookmarkStart w:id="13" w:name="_Toc489724539"/>
       <w:r>
         <w:t xml:space="preserve">OLD: </w:t>
       </w:r>
       <w:r>
         <w:t>Einschränkungen</w:t>
       </w:r>
-      <w:bookmarkEnd w:id="10"/>
+      <w:bookmarkEnd w:id="13"/>
     </w:p>
     <w:p>
       <w:pPr>
@@ -4148,11 +4760,11 @@
       <w:pPr>
         <w:pStyle w:val="berschrift3"/>
       </w:pPr>
-      <w:bookmarkStart w:id="11" w:name="_Toc489720228"/>
+      <w:bookmarkStart w:id="14" w:name="_Toc489724540"/>
       <w:r>
         <w:t>mögliche Verbesserungen</w:t>
       </w:r>
-      <w:bookmarkEnd w:id="11"/>
+      <w:bookmarkEnd w:id="14"/>
     </w:p>
     <w:p>
       <w:pPr>
@@ -6262,7 +6874,7 @@
 </file>
 
 <file path=customXml/itemProps1.xml><?xml version="1.0" encoding="utf-8"?>
-<ds:datastoreItem xmlns:ds="http://schemas.openxmlformats.org/officeDocument/2006/customXml" ds:itemID="{FC9F8180-5034-3049-874A-10CB023CEA43}">
+<ds:datastoreItem xmlns:ds="http://schemas.openxmlformats.org/officeDocument/2006/customXml" ds:itemID="{CDBE2FF9-6C41-D641-811E-E3924FDBAB31}">
   <ds:schemaRefs>
     <ds:schemaRef ds:uri="http://schemas.openxmlformats.org/officeDocument/2006/bibliography"/>
   </ds:schemaRefs>

</xml_diff>

<commit_message>
Refactoring and corrections (still work in progress).
</commit_message>
<xml_diff>
--- a/docs/AmlmodelToCodeTransformation/Version 2017-08-05.docx
+++ b/docs/AmlmodelToCodeTransformation/Version 2017-08-05.docx
@@ -100,8 +100,6 @@
             </w:rPr>
             <w:t>Inhalt</w:t>
           </w:r>
-          <w:bookmarkStart w:id="0" w:name="_GoBack"/>
-          <w:bookmarkEnd w:id="0"/>
         </w:p>
         <w:p>
           <w:pPr>
@@ -1127,7 +1125,7 @@
           <w:lang w:val="en-US"/>
         </w:rPr>
       </w:pPr>
-      <w:bookmarkStart w:id="1" w:name="_Toc490517708"/>
+      <w:bookmarkStart w:id="0" w:name="_Toc490517708"/>
       <w:proofErr w:type="spellStart"/>
       <w:r>
         <w:rPr>
@@ -1143,7 +1141,7 @@
         </w:rPr>
         <w:t>/Service</w:t>
       </w:r>
-      <w:bookmarkEnd w:id="1"/>
+      <w:bookmarkEnd w:id="0"/>
     </w:p>
     <w:p>
       <w:pPr>
@@ -1519,7 +1517,7 @@
                 <v:shape id="_x0000_i1025" type="#_x0000_t75" style="width:154.5pt;height:68.25pt" o:ole="">
                   <v:imagedata r:id="rId8" o:title=""/>
                 </v:shape>
-                <o:OLEObject Type="Embed" ProgID="PBrush" ShapeID="_x0000_i1025" DrawAspect="Content" ObjectID="_1564259555" r:id="rId9"/>
+                <o:OLEObject Type="Embed" ProgID="PBrush" ShapeID="_x0000_i1025" DrawAspect="Content" ObjectID="_1564330602" r:id="rId9"/>
               </w:object>
             </w:r>
           </w:p>
@@ -1639,7 +1637,7 @@
           <w:lang w:val="en-US"/>
         </w:rPr>
       </w:pPr>
-      <w:bookmarkStart w:id="2" w:name="_Toc490517709"/>
+      <w:bookmarkStart w:id="1" w:name="_Toc490517709"/>
       <w:proofErr w:type="spellStart"/>
       <w:r>
         <w:rPr>
@@ -1655,7 +1653,7 @@
         </w:rPr>
         <w:t>/Component</w:t>
       </w:r>
-      <w:bookmarkEnd w:id="2"/>
+      <w:bookmarkEnd w:id="1"/>
     </w:p>
     <w:p>
       <w:pPr>
@@ -1888,7 +1886,15 @@
             </w:r>
             <w:proofErr w:type="spellEnd"/>
             <w:r>
-              <w:t>’ und ‚</w:t>
+              <w:t>’: &lt;Service-</w:t>
+            </w:r>
+            <w:proofErr w:type="spellStart"/>
+            <w:r>
+              <w:t>groupId</w:t>
+            </w:r>
+            <w:proofErr w:type="spellEnd"/>
+            <w:r>
+              <w:t>&gt;.&lt;Service-</w:t>
             </w:r>
             <w:proofErr w:type="spellStart"/>
             <w:r>
@@ -1896,7 +1902,26 @@
             </w:r>
             <w:proofErr w:type="spellEnd"/>
             <w:r>
-              <w:t>’ setzen, initial</w:t>
+              <w:t>&gt;‚</w:t>
+            </w:r>
+            <w:proofErr w:type="spellStart"/>
+            <w:r>
+              <w:t>artifactId</w:t>
+            </w:r>
+            <w:proofErr w:type="spellEnd"/>
+            <w:r>
+              <w:t>: &lt;</w:t>
+            </w:r>
+            <w:proofErr w:type="spellStart"/>
+            <w:r>
+              <w:t>Component-artifactId</w:t>
+            </w:r>
+            <w:proofErr w:type="spellEnd"/>
+            <w:r>
+              <w:t>&gt;</w:t>
+            </w:r>
+            <w:r>
+              <w:t>, initial</w:t>
             </w:r>
             <w:r>
               <w:t xml:space="preserve"> keine ‚</w:t>
@@ -2041,9 +2066,9 @@
                 <w:lang w:eastAsia="de-AT"/>
               </w:rPr>
               <w:drawing>
-                <wp:inline distT="0" distB="0" distL="0" distR="0" wp14:anchorId="4183709D" wp14:editId="542CB089">
-                  <wp:extent cx="2027609" cy="1289231"/>
-                  <wp:effectExtent l="0" t="0" r="4445" b="6350"/>
+                <wp:inline distT="0" distB="0" distL="0" distR="0" wp14:anchorId="4183709D" wp14:editId="2A4672E0">
+                  <wp:extent cx="2027323" cy="981075"/>
+                  <wp:effectExtent l="0" t="0" r="0" b="0"/>
                   <wp:docPr id="48" name="Bild 48"/>
                   <wp:cNvGraphicFramePr>
                     <a:graphicFrameLocks xmlns:a="http://schemas.openxmlformats.org/drawingml/2006/main" noChangeAspect="1"/>
@@ -2055,20 +2080,27 @@
                           <pic:cNvPr id="1" name=""/>
                           <pic:cNvPicPr/>
                         </pic:nvPicPr>
-                        <pic:blipFill>
+                        <pic:blipFill rotWithShape="1">
                           <a:blip r:embed="rId12"/>
-                          <a:stretch>
-                            <a:fillRect/>
-                          </a:stretch>
+                          <a:srcRect b="23892"/>
+                          <a:stretch/>
                         </pic:blipFill>
-                        <pic:spPr>
+                        <pic:spPr bwMode="auto">
                           <a:xfrm>
                             <a:off x="0" y="0"/>
-                            <a:ext cx="2034525" cy="1293629"/>
+                            <a:ext cx="2034525" cy="984560"/>
                           </a:xfrm>
                           <a:prstGeom prst="rect">
                             <a:avLst/>
                           </a:prstGeom>
+                          <a:ln>
+                            <a:noFill/>
+                          </a:ln>
+                          <a:extLst>
+                            <a:ext uri="{53640926-AAD7-44D8-BBD7-CCE9431645EC}">
+                              <a14:shadowObscured xmlns:a14="http://schemas.microsoft.com/office/drawing/2010/main"/>
+                            </a:ext>
+                          </a:extLst>
                         </pic:spPr>
                       </pic:pic>
                     </a:graphicData>
@@ -2111,45 +2143,12 @@
               </w:rPr>
             </w:pPr>
             <w:r>
-              <w:rPr>
-                <w:noProof/>
-                <w:lang w:eastAsia="de-AT"/>
-              </w:rPr>
-              <w:drawing>
-                <wp:inline distT="0" distB="0" distL="0" distR="0" wp14:anchorId="337D85EB" wp14:editId="1350A6D1">
-                  <wp:extent cx="4587512" cy="1791997"/>
-                  <wp:effectExtent l="0" t="0" r="10160" b="11430"/>
-                  <wp:docPr id="50" name="Bild 50"/>
-                  <wp:cNvGraphicFramePr>
-                    <a:graphicFrameLocks xmlns:a="http://schemas.openxmlformats.org/drawingml/2006/main" noChangeAspect="1"/>
-                  </wp:cNvGraphicFramePr>
-                  <a:graphic xmlns:a="http://schemas.openxmlformats.org/drawingml/2006/main">
-                    <a:graphicData uri="http://schemas.openxmlformats.org/drawingml/2006/picture">
-                      <pic:pic xmlns:pic="http://schemas.openxmlformats.org/drawingml/2006/picture">
-                        <pic:nvPicPr>
-                          <pic:cNvPr id="1" name=""/>
-                          <pic:cNvPicPr/>
-                        </pic:nvPicPr>
-                        <pic:blipFill>
-                          <a:blip r:embed="rId13"/>
-                          <a:stretch>
-                            <a:fillRect/>
-                          </a:stretch>
-                        </pic:blipFill>
-                        <pic:spPr>
-                          <a:xfrm>
-                            <a:off x="0" y="0"/>
-                            <a:ext cx="4665528" cy="1822472"/>
-                          </a:xfrm>
-                          <a:prstGeom prst="rect">
-                            <a:avLst/>
-                          </a:prstGeom>
-                        </pic:spPr>
-                      </pic:pic>
-                    </a:graphicData>
-                  </a:graphic>
-                </wp:inline>
-              </w:drawing>
+              <w:object w:dxaOrig="8220" w:dyaOrig="2820" w14:anchorId="6A9242C0">
+                <v:shape id="_x0000_i1026" type="#_x0000_t75" style="width:359.25pt;height:123pt" o:ole="">
+                  <v:imagedata r:id="rId13" o:title=""/>
+                </v:shape>
+                <o:OLEObject Type="Embed" ProgID="PBrush" ShapeID="_x0000_i1026" DrawAspect="Content" ObjectID="_1564330603" r:id="rId14"/>
+              </w:object>
             </w:r>
           </w:p>
           <w:p>
@@ -2204,52 +2203,15 @@
               </w:rPr>
             </w:pPr>
             <w:r>
-              <w:rPr>
-                <w:noProof/>
-                <w:lang w:eastAsia="de-AT"/>
-              </w:rPr>
-              <w:drawing>
-                <wp:inline distT="0" distB="0" distL="0" distR="0" wp14:anchorId="38CD5FBF" wp14:editId="37B34EF2">
-                  <wp:extent cx="2946400" cy="558800"/>
-                  <wp:effectExtent l="0" t="0" r="0" b="0"/>
-                  <wp:docPr id="49" name="Bild 49"/>
-                  <wp:cNvGraphicFramePr>
-                    <a:graphicFrameLocks xmlns:a="http://schemas.openxmlformats.org/drawingml/2006/main" noChangeAspect="1"/>
-                  </wp:cNvGraphicFramePr>
-                  <a:graphic xmlns:a="http://schemas.openxmlformats.org/drawingml/2006/main">
-                    <a:graphicData uri="http://schemas.openxmlformats.org/drawingml/2006/picture">
-                      <pic:pic xmlns:pic="http://schemas.openxmlformats.org/drawingml/2006/picture">
-                        <pic:nvPicPr>
-                          <pic:cNvPr id="49" name="Bildschirmfoto 2017-08-05 um 11.39.02.png"/>
-                          <pic:cNvPicPr/>
-                        </pic:nvPicPr>
-                        <pic:blipFill>
-                          <a:blip r:embed="rId14">
-                            <a:extLst>
-                              <a:ext uri="{28A0092B-C50C-407E-A947-70E740481C1C}">
-                                <a14:useLocalDpi xmlns:a14="http://schemas.microsoft.com/office/drawing/2010/main" val="0"/>
-                              </a:ext>
-                            </a:extLst>
-                          </a:blip>
-                          <a:stretch>
-                            <a:fillRect/>
-                          </a:stretch>
-                        </pic:blipFill>
-                        <pic:spPr>
-                          <a:xfrm>
-                            <a:off x="0" y="0"/>
-                            <a:ext cx="2946400" cy="558800"/>
-                          </a:xfrm>
-                          <a:prstGeom prst="rect">
-                            <a:avLst/>
-                          </a:prstGeom>
-                        </pic:spPr>
-                      </pic:pic>
-                    </a:graphicData>
-                  </a:graphic>
-                </wp:inline>
-              </w:drawing>
-            </w:r>
+              <w:object w:dxaOrig="5505" w:dyaOrig="885" w14:anchorId="527C4664">
+                <v:shape id="_x0000_i1057" type="#_x0000_t75" style="width:275.25pt;height:44.25pt" o:ole="">
+                  <v:imagedata r:id="rId15" o:title=""/>
+                </v:shape>
+                <o:OLEObject Type="Embed" ProgID="PBrush" ShapeID="_x0000_i1057" DrawAspect="Content" ObjectID="_1564330604" r:id="rId16"/>
+              </w:object>
+            </w:r>
+            <w:bookmarkStart w:id="2" w:name="_GoBack"/>
+            <w:bookmarkEnd w:id="2"/>
           </w:p>
         </w:tc>
       </w:tr>
@@ -2688,7 +2650,7 @@
                           <pic:cNvPicPr/>
                         </pic:nvPicPr>
                         <pic:blipFill>
-                          <a:blip r:embed="rId15"/>
+                          <a:blip r:embed="rId17"/>
                           <a:stretch>
                             <a:fillRect/>
                           </a:stretch>
@@ -2763,7 +2725,7 @@
                           <pic:cNvPicPr/>
                         </pic:nvPicPr>
                         <pic:blipFill>
-                          <a:blip r:embed="rId16"/>
+                          <a:blip r:embed="rId18"/>
                           <a:stretch>
                             <a:fillRect/>
                           </a:stretch>
@@ -2859,7 +2821,7 @@
                           <pic:cNvPicPr/>
                         </pic:nvPicPr>
                         <pic:blipFill rotWithShape="1">
-                          <a:blip r:embed="rId17"/>
+                          <a:blip r:embed="rId19"/>
                           <a:srcRect t="13116"/>
                           <a:stretch/>
                         </pic:blipFill>
@@ -2959,7 +2921,7 @@
                           <pic:cNvPicPr/>
                         </pic:nvPicPr>
                         <pic:blipFill>
-                          <a:blip r:embed="rId18"/>
+                          <a:blip r:embed="rId20"/>
                           <a:stretch>
                             <a:fillRect/>
                           </a:stretch>
@@ -3209,7 +3171,7 @@
                           <pic:cNvPicPr/>
                         </pic:nvPicPr>
                         <pic:blipFill>
-                          <a:blip r:embed="rId19"/>
+                          <a:blip r:embed="rId21"/>
                           <a:stretch>
                             <a:fillRect/>
                           </a:stretch>
@@ -3307,7 +3269,7 @@
                           <pic:cNvPicPr/>
                         </pic:nvPicPr>
                         <pic:blipFill>
-                          <a:blip r:embed="rId20">
+                          <a:blip r:embed="rId22">
                             <a:extLst>
                               <a:ext uri="{28A0092B-C50C-407E-A947-70E740481C1C}">
                                 <a14:useLocalDpi xmlns:a14="http://schemas.microsoft.com/office/drawing/2010/main" val="0"/>
@@ -3568,7 +3530,7 @@
                           <pic:cNvPicPr/>
                         </pic:nvPicPr>
                         <pic:blipFill>
-                          <a:blip r:embed="rId21"/>
+                          <a:blip r:embed="rId23"/>
                           <a:stretch>
                             <a:fillRect/>
                           </a:stretch>
@@ -3625,7 +3587,7 @@
                           <pic:cNvPicPr/>
                         </pic:nvPicPr>
                         <pic:blipFill>
-                          <a:blip r:embed="rId22"/>
+                          <a:blip r:embed="rId24"/>
                           <a:stretch>
                             <a:fillRect/>
                           </a:stretch>
@@ -3731,7 +3693,7 @@
                           <pic:cNvPicPr/>
                         </pic:nvPicPr>
                         <pic:blipFill>
-                          <a:blip r:embed="rId23">
+                          <a:blip r:embed="rId25">
                             <a:extLst>
                               <a:ext uri="{28A0092B-C50C-407E-A947-70E740481C1C}">
                                 <a14:useLocalDpi xmlns:a14="http://schemas.microsoft.com/office/drawing/2010/main" val="0"/>
@@ -3986,7 +3948,7 @@
                           <pic:cNvPicPr/>
                         </pic:nvPicPr>
                         <pic:blipFill>
-                          <a:blip r:embed="rId24">
+                          <a:blip r:embed="rId26">
                             <a:extLst>
                               <a:ext uri="{28A0092B-C50C-407E-A947-70E740481C1C}">
                                 <a14:useLocalDpi xmlns:a14="http://schemas.microsoft.com/office/drawing/2010/main" val="0"/>
@@ -4060,7 +4022,7 @@
                           <pic:cNvPicPr/>
                         </pic:nvPicPr>
                         <pic:blipFill>
-                          <a:blip r:embed="rId25"/>
+                          <a:blip r:embed="rId27"/>
                           <a:stretch>
                             <a:fillRect/>
                           </a:stretch>
@@ -4158,7 +4120,7 @@
                           <pic:cNvPicPr/>
                         </pic:nvPicPr>
                         <pic:blipFill>
-                          <a:blip r:embed="rId26"/>
+                          <a:blip r:embed="rId28"/>
                           <a:stretch>
                             <a:fillRect/>
                           </a:stretch>
@@ -4415,7 +4377,7 @@
                           <pic:cNvPicPr/>
                         </pic:nvPicPr>
                         <pic:blipFill>
-                          <a:blip r:embed="rId27">
+                          <a:blip r:embed="rId29">
                             <a:extLst>
                               <a:ext uri="{28A0092B-C50C-407E-A947-70E740481C1C}">
                                 <a14:useLocalDpi xmlns:a14="http://schemas.microsoft.com/office/drawing/2010/main" val="0"/>
@@ -4493,7 +4455,7 @@
                           <pic:cNvPicPr/>
                         </pic:nvPicPr>
                         <pic:blipFill>
-                          <a:blip r:embed="rId28"/>
+                          <a:blip r:embed="rId30"/>
                           <a:stretch>
                             <a:fillRect/>
                           </a:stretch>
@@ -4968,7 +4930,7 @@
                           <pic:cNvPicPr/>
                         </pic:nvPicPr>
                         <pic:blipFill>
-                          <a:blip r:embed="rId29"/>
+                          <a:blip r:embed="rId31"/>
                           <a:stretch>
                             <a:fillRect/>
                           </a:stretch>
@@ -5025,7 +4987,7 @@
                           <pic:cNvPicPr/>
                         </pic:nvPicPr>
                         <pic:blipFill>
-                          <a:blip r:embed="rId30"/>
+                          <a:blip r:embed="rId32"/>
                           <a:stretch>
                             <a:fillRect/>
                           </a:stretch>
@@ -5100,7 +5062,7 @@
                           <pic:cNvPicPr/>
                         </pic:nvPicPr>
                         <pic:blipFill>
-                          <a:blip r:embed="rId31"/>
+                          <a:blip r:embed="rId33"/>
                           <a:stretch>
                             <a:fillRect/>
                           </a:stretch>
@@ -5196,7 +5158,7 @@
                           <pic:cNvPicPr/>
                         </pic:nvPicPr>
                         <pic:blipFill>
-                          <a:blip r:embed="rId32">
+                          <a:blip r:embed="rId34">
                             <a:extLst>
                               <a:ext uri="{28A0092B-C50C-407E-A947-70E740481C1C}">
                                 <a14:useLocalDpi xmlns:a14="http://schemas.microsoft.com/office/drawing/2010/main" val="0"/>
@@ -5298,7 +5260,7 @@
                           <pic:cNvPicPr/>
                         </pic:nvPicPr>
                         <pic:blipFill>
-                          <a:blip r:embed="rId33">
+                          <a:blip r:embed="rId35">
                             <a:extLst>
                               <a:ext uri="{28A0092B-C50C-407E-A947-70E740481C1C}">
                                 <a14:useLocalDpi xmlns:a14="http://schemas.microsoft.com/office/drawing/2010/main" val="0"/>
@@ -5397,7 +5359,7 @@
                           <pic:cNvPicPr/>
                         </pic:nvPicPr>
                         <pic:blipFill>
-                          <a:blip r:embed="rId34">
+                          <a:blip r:embed="rId36">
                             <a:extLst>
                               <a:ext uri="{28A0092B-C50C-407E-A947-70E740481C1C}">
                                 <a14:useLocalDpi xmlns:a14="http://schemas.microsoft.com/office/drawing/2010/main" val="0"/>
@@ -7869,7 +7831,7 @@
 </file>
 
 <file path=customXml/itemProps1.xml><?xml version="1.0" encoding="utf-8"?>
-<ds:datastoreItem xmlns:ds="http://schemas.openxmlformats.org/officeDocument/2006/customXml" ds:itemID="{4A813707-0FF6-48EB-91F4-25292AA292AC}">
+<ds:datastoreItem xmlns:ds="http://schemas.openxmlformats.org/officeDocument/2006/customXml" ds:itemID="{33066216-B29C-4A67-8029-BE3D221FA11A}">
   <ds:schemaRefs>
     <ds:schemaRef ds:uri="http://schemas.openxmlformats.org/officeDocument/2006/bibliography"/>
   </ds:schemaRefs>

</xml_diff>